<commit_message>
uploading the project to gitHub pages
</commit_message>
<xml_diff>
--- a/Reporte.docx
+++ b/Reporte.docx
@@ -26,7 +26,31 @@
     </w:p>
     <w:p>
       <w:r>
-        <w:t>Al intentar replicar el template del ejercicio, me encontré con muchas dificultades, ya que nunca había intentado hacer una página desde 0 con HTML,CSS, Y JS puro, sin usar ninguna librería o framework.</w:t>
+        <w:t xml:space="preserve">Al intentar replicar el </w:t>
+      </w:r>
+      <w:proofErr w:type="spellStart"/>
+      <w:r>
+        <w:t>template</w:t>
+      </w:r>
+      <w:proofErr w:type="spellEnd"/>
+      <w:r>
+        <w:t xml:space="preserve"> del ejercicio, me encontré con muchas dificultades, ya que nunca había intentado hacer una página desde 0 con </w:t>
+      </w:r>
+      <w:proofErr w:type="gramStart"/>
+      <w:r>
+        <w:t>HTML,CSS</w:t>
+      </w:r>
+      <w:proofErr w:type="gramEnd"/>
+      <w:r>
+        <w:t xml:space="preserve">, Y JS puro, sin usar ninguna librería o </w:t>
+      </w:r>
+      <w:proofErr w:type="spellStart"/>
+      <w:r>
+        <w:t>framework</w:t>
+      </w:r>
+      <w:proofErr w:type="spellEnd"/>
+      <w:r>
+        <w:t>.</w:t>
       </w:r>
     </w:p>
     <w:p>
@@ -43,12 +67,52 @@
     <w:p/>
     <w:p/>
     <w:p>
-      <w:r>
-        <w:t xml:space="preserve">Link del repositorio: </w:t>
-      </w:r>
-      <w:r>
-        <w:t>https://github.com/Alexis-Bonilla/ResumeExercise</w:t>
-      </w:r>
+      <w:proofErr w:type="gramStart"/>
+      <w:r>
+        <w:t>Link</w:t>
+      </w:r>
+      <w:proofErr w:type="gramEnd"/>
+      <w:r>
+        <w:t xml:space="preserve"> del repositorio: </w:t>
+      </w:r>
+      <w:hyperlink r:id="rId4" w:history="1">
+        <w:r>
+          <w:rPr>
+            <w:rStyle w:val="Hipervnculo"/>
+          </w:rPr>
+          <w:t>https://github.com/Alexis-Bonilla/ResumeExercise</w:t>
+        </w:r>
+      </w:hyperlink>
+    </w:p>
+    <w:p/>
+    <w:p>
+      <w:pPr>
+        <w:rPr>
+          <w:lang w:val="en-US"/>
+        </w:rPr>
+      </w:pPr>
+      <w:r>
+        <w:rPr>
+          <w:lang w:val="en-US"/>
+        </w:rPr>
+        <w:t xml:space="preserve">Link del GitHub Pages: </w:t>
+      </w:r>
+      <w:hyperlink r:id="rId5" w:history="1">
+        <w:r>
+          <w:rPr>
+            <w:rStyle w:val="Hipervnculo"/>
+            <w:lang w:val="en-US"/>
+          </w:rPr>
+          <w:t>https://alexis-bonilla.github.io/</w:t>
+        </w:r>
+      </w:hyperlink>
+    </w:p>
+    <w:p>
+      <w:pPr>
+        <w:rPr>
+          <w:lang w:val="en-US"/>
+        </w:rPr>
+      </w:pPr>
     </w:p>
     <w:sectPr>
       <w:pgSz w:w="12240" w:h="15840"/>
@@ -486,6 +550,29 @@
     <w:semiHidden/>
     <w:unhideWhenUsed/>
   </w:style>
+  <w:style w:type="character" w:styleId="Hipervnculo">
+    <w:name w:val="Hyperlink"/>
+    <w:basedOn w:val="Fuentedeprrafopredeter"/>
+    <w:uiPriority w:val="99"/>
+    <w:unhideWhenUsed/>
+    <w:rsid w:val="008706D7"/>
+    <w:rPr>
+      <w:color w:val="0563C1" w:themeColor="hyperlink"/>
+      <w:u w:val="single"/>
+    </w:rPr>
+  </w:style>
+  <w:style w:type="character" w:styleId="Mencinsinresolver">
+    <w:name w:val="Unresolved Mention"/>
+    <w:basedOn w:val="Fuentedeprrafopredeter"/>
+    <w:uiPriority w:val="99"/>
+    <w:semiHidden/>
+    <w:unhideWhenUsed/>
+    <w:rsid w:val="008706D7"/>
+    <w:rPr>
+      <w:color w:val="605E5C"/>
+      <w:shd w:val="clear" w:color="auto" w:fill="E1DFDD"/>
+    </w:rPr>
+  </w:style>
 </w:styles>
 </file>
 

</xml_diff>